<commit_message>
Fixed a few formatting errors
</commit_message>
<xml_diff>
--- a/A11/CST8152_Compilers_A11_Garter.docx
+++ b/A11/CST8152_Compilers_A11_Garter.docx
@@ -998,9 +998,8 @@
           <w:sz w:val="24"/>
           <w:szCs w:val="24"/>
         </w:rPr>
-        <w:t>Option 2: Define a DSL – Proper to solve specific problems (ex: science, economy, music, etc.</w:t>
-      </w:r>
-      <w:proofErr w:type="gramStart"/>
+        <w:t>Option 2: Define a DSL – Proper to solve specific problems (ex: science, economy, music, etc.).</w:t>
+      </w:r>
       <w:r>
         <w:rPr>
           <w:rFonts w:ascii="Arial" w:eastAsia="Arial" w:hAnsi="Arial" w:cs="Arial"/>
@@ -1010,20 +1009,8 @@
           <w:sz w:val="24"/>
           <w:szCs w:val="24"/>
         </w:rPr>
-        <w:t>).</w:t>
-      </w:r>
-      <w:r>
-        <w:rPr>
-          <w:rFonts w:ascii="Arial" w:eastAsia="Arial" w:hAnsi="Arial" w:cs="Arial"/>
-          <w:i/>
-          <w:color w:val="C00000"/>
-          <w:spacing w:val="-2"/>
-          <w:sz w:val="24"/>
-          <w:szCs w:val="24"/>
-        </w:rPr>
         <w:t>.</w:t>
       </w:r>
-      <w:proofErr w:type="gramEnd"/>
     </w:p>
     <w:p>
       <w:pPr>
@@ -1056,31 +1043,7 @@
           <w:sz w:val="24"/>
           <w:szCs w:val="24"/>
         </w:rPr>
-        <w:t xml:space="preserve">This is going to be a </w:t>
-      </w:r>
-      <w:proofErr w:type="gramStart"/>
-      <w:r>
-        <w:rPr>
-          <w:rFonts w:ascii="Arial" w:eastAsia="Arial" w:hAnsi="Arial" w:cs="Arial"/>
-          <w:i/>
-          <w:color w:val="C00000"/>
-          <w:spacing w:val="-2"/>
-          <w:sz w:val="24"/>
-          <w:szCs w:val="24"/>
-        </w:rPr>
-        <w:t>fairly basic</w:t>
-      </w:r>
-      <w:proofErr w:type="gramEnd"/>
-      <w:r>
-        <w:rPr>
-          <w:rFonts w:ascii="Arial" w:eastAsia="Arial" w:hAnsi="Arial" w:cs="Arial"/>
-          <w:i/>
-          <w:color w:val="C00000"/>
-          <w:spacing w:val="-2"/>
-          <w:sz w:val="24"/>
-          <w:szCs w:val="24"/>
-        </w:rPr>
-        <w:t xml:space="preserve"> language.  There's a lot of functionality that we'll be skipping over, while we implement the basics.  You will need to tell me those basics, of course.  In this document, I'm going to explain the steps of what to do with a bit of detail.</w:t>
+        <w:t>This is going to be a fairly basic language.  There's a lot of functionality that we'll be skipping over, while we implement the basics.  You will need to tell me those basics, of course.  In this document, I'm going to explain the steps of what to do with a bit of detail.</w:t>
       </w:r>
     </w:p>
     <w:p>
@@ -1296,19 +1259,7 @@
           <w:sz w:val="24"/>
           <w:szCs w:val="28"/>
         </w:rPr>
-        <w:t xml:space="preserve">it is </w:t>
-      </w:r>
-      <w:proofErr w:type="gramStart"/>
-      <w:r>
-        <w:rPr>
-          <w:rFonts w:ascii="Arial" w:eastAsia="Arial" w:hAnsi="Arial" w:cs="Arial"/>
-          <w:i/>
-          <w:color w:val="C00000"/>
-          <w:spacing w:val="-2"/>
-          <w:sz w:val="24"/>
-          <w:szCs w:val="28"/>
-        </w:rPr>
-        <w:t>".</w:t>
+        <w:t>it is ".</w:t>
       </w:r>
       <w:r>
         <w:rPr>
@@ -1322,7 +1273,6 @@
         </w:rPr>
         <w:t>boa</w:t>
       </w:r>
-      <w:proofErr w:type="gramEnd"/>
       <w:r>
         <w:rPr>
           <w:rFonts w:ascii="Arial" w:eastAsia="Arial" w:hAnsi="Arial" w:cs="Arial"/>
@@ -1372,31 +1322,7 @@
           <w:sz w:val="24"/>
           <w:szCs w:val="28"/>
         </w:rPr>
-        <w:t xml:space="preserve">What is your language patterned after, or what is it </w:t>
-      </w:r>
-      <w:proofErr w:type="gramStart"/>
-      <w:r>
-        <w:rPr>
-          <w:rFonts w:ascii="Arial" w:eastAsia="Arial" w:hAnsi="Arial" w:cs="Arial"/>
-          <w:i/>
-          <w:color w:val="C00000"/>
-          <w:spacing w:val="-2"/>
-          <w:sz w:val="24"/>
-          <w:szCs w:val="28"/>
-        </w:rPr>
-        <w:t>similar to</w:t>
-      </w:r>
-      <w:proofErr w:type="gramEnd"/>
-      <w:r>
-        <w:rPr>
-          <w:rFonts w:ascii="Arial" w:eastAsia="Arial" w:hAnsi="Arial" w:cs="Arial"/>
-          <w:i/>
-          <w:color w:val="C00000"/>
-          <w:spacing w:val="-2"/>
-          <w:sz w:val="24"/>
-          <w:szCs w:val="28"/>
-        </w:rPr>
-        <w:t xml:space="preserve">?  What languages are inspiring your choice?  It's okay if you're following </w:t>
+        <w:t xml:space="preserve">What is your language patterned after, or what is it similar to?  What languages are inspiring your choice?  It's okay if you're following </w:t>
       </w:r>
       <w:r>
         <w:rPr>
@@ -1456,20 +1382,8 @@
           <w:sz w:val="24"/>
           <w:szCs w:val="28"/>
         </w:rPr>
-        <w:t xml:space="preserve">My language is named Garter, file </w:t>
-      </w:r>
-      <w:proofErr w:type="gramStart"/>
-      <w:r>
-        <w:rPr>
-          <w:rFonts w:ascii="Arial" w:eastAsia="Arial" w:hAnsi="Arial" w:cs="Arial"/>
-          <w:iCs/>
-          <w:spacing w:val="-2"/>
-          <w:sz w:val="24"/>
-          <w:szCs w:val="28"/>
-        </w:rPr>
-        <w:t>extension .gar</w:t>
-      </w:r>
-      <w:proofErr w:type="gramEnd"/>
+        <w:t>My language is named Garter, file extension .gar</w:t>
+      </w:r>
     </w:p>
     <w:p>
       <w:pPr>
@@ -1647,23 +1561,7 @@
           <w:rFonts w:ascii="Arial" w:eastAsia="Arial" w:hAnsi="Arial"/>
           <w:sz w:val="24"/>
         </w:rPr>
-        <w:t xml:space="preserve">Comments are written by placing the </w:t>
-      </w:r>
-      <w:proofErr w:type="gramStart"/>
-      <w:r>
-        <w:rPr>
-          <w:rFonts w:ascii="Arial" w:eastAsia="Arial" w:hAnsi="Arial"/>
-          <w:sz w:val="24"/>
-        </w:rPr>
-        <w:t>hash(</w:t>
-      </w:r>
-      <w:proofErr w:type="gramEnd"/>
-      <w:r>
-        <w:rPr>
-          <w:rFonts w:ascii="Arial" w:eastAsia="Arial" w:hAnsi="Arial"/>
-          <w:sz w:val="24"/>
-        </w:rPr>
-        <w:t>#) character on a line. All characters written after the # are part of the comment until we reach a new line.</w:t>
+        <w:t>Comments are written by placing the hash(#) character on a line. All characters written after the # are part of the comment until we reach a new line.</w:t>
       </w:r>
     </w:p>
     <w:p>
@@ -1737,35 +1635,40 @@
         </w:rPr>
         <w:t xml:space="preserve">and, def, </w:t>
       </w:r>
-      <w:proofErr w:type="spellStart"/>
       <w:r>
         <w:rPr>
           <w:rFonts w:ascii="Arial" w:eastAsia="Arial" w:hAnsi="Arial"/>
           <w:sz w:val="24"/>
         </w:rPr>
-        <w:t>elif</w:t>
-      </w:r>
-      <w:proofErr w:type="spellEnd"/>
+        <w:t>elif, else, False, for, if, import,</w:t>
+      </w:r>
       <w:r>
         <w:rPr>
           <w:rFonts w:ascii="Arial" w:eastAsia="Arial" w:hAnsi="Arial"/>
           <w:sz w:val="24"/>
         </w:rPr>
-        <w:t>, else, False, for, if, import,</w:t>
+        <w:t xml:space="preserve"> in,</w:t>
       </w:r>
       <w:r>
         <w:rPr>
           <w:rFonts w:ascii="Arial" w:eastAsia="Arial" w:hAnsi="Arial"/>
           <w:sz w:val="24"/>
         </w:rPr>
-        <w:t xml:space="preserve"> in,</w:t>
+        <w:t xml:space="preserve"> not, or, return, True</w:t>
       </w:r>
       <w:r>
         <w:rPr>
           <w:rFonts w:ascii="Arial" w:eastAsia="Arial" w:hAnsi="Arial"/>
           <w:sz w:val="24"/>
         </w:rPr>
-        <w:t xml:space="preserve"> not, or, return, True. none</w:t>
+        <w:t>,</w:t>
+      </w:r>
+      <w:r>
+        <w:rPr>
+          <w:rFonts w:ascii="Arial" w:eastAsia="Arial" w:hAnsi="Arial"/>
+          <w:sz w:val="24"/>
+        </w:rPr>
+        <w:t xml:space="preserve"> none</w:t>
       </w:r>
     </w:p>
     <w:p>
@@ -1957,18 +1860,7 @@
           <w:sz w:val="24"/>
           <w:szCs w:val="28"/>
         </w:rPr>
-        <w:t xml:space="preserve"> – </w:t>
-      </w:r>
-      <w:proofErr w:type="gramStart"/>
-      <w:r>
-        <w:rPr>
-          <w:rFonts w:ascii="Arial" w:eastAsia="Arial" w:hAnsi="Arial" w:cs="Arial"/>
-          <w:iCs/>
-          <w:spacing w:val="-2"/>
-          <w:sz w:val="24"/>
-          <w:szCs w:val="28"/>
-        </w:rPr>
-        <w:t>2</w:t>
+        <w:t xml:space="preserve"> – 2</w:t>
       </w:r>
       <w:r>
         <w:rPr>
@@ -1998,18 +1890,7 @@
           <w:sz w:val="24"/>
           <w:szCs w:val="28"/>
         </w:rPr>
-        <w:t>[</w:t>
-      </w:r>
-      <w:proofErr w:type="gramEnd"/>
-      <w:r>
-        <w:rPr>
-          <w:rFonts w:ascii="Arial" w:eastAsia="Arial" w:hAnsi="Arial" w:cs="Arial"/>
-          <w:iCs/>
-          <w:spacing w:val="-2"/>
-          <w:sz w:val="24"/>
-          <w:szCs w:val="28"/>
-        </w:rPr>
-        <w:t xml:space="preserve">  </w:t>
+        <w:t xml:space="preserve">[  </w:t>
       </w:r>
       <w:r>
         <w:rPr>
@@ -2176,18 +2057,7 @@
           <w:sz w:val="24"/>
           <w:szCs w:val="28"/>
         </w:rPr>
-        <w:t>1.7976931348623157e+</w:t>
-      </w:r>
-      <w:proofErr w:type="gramStart"/>
-      <w:r>
-        <w:rPr>
-          <w:rFonts w:ascii="Arial" w:eastAsia="Arial" w:hAnsi="Arial" w:cs="Arial"/>
-          <w:iCs/>
-          <w:spacing w:val="-2"/>
-          <w:sz w:val="24"/>
-          <w:szCs w:val="28"/>
-        </w:rPr>
-        <w:t>308</w:t>
+        <w:t>1.7976931348623157e+308</w:t>
       </w:r>
       <w:r>
         <w:rPr>
@@ -2199,7 +2069,6 @@
         </w:rPr>
         <w:t xml:space="preserve"> ]</w:t>
       </w:r>
-      <w:proofErr w:type="gramEnd"/>
     </w:p>
     <w:p>
       <w:pPr>
@@ -2235,29 +2104,7 @@
           <w:sz w:val="24"/>
           <w:szCs w:val="28"/>
         </w:rPr>
-        <w:t xml:space="preserve"> - 49 </w:t>
-      </w:r>
-      <w:proofErr w:type="gramStart"/>
-      <w:r>
-        <w:rPr>
-          <w:rFonts w:ascii="Arial" w:eastAsia="Arial" w:hAnsi="Arial" w:cs="Arial"/>
-          <w:iCs/>
-          <w:spacing w:val="-2"/>
-          <w:sz w:val="24"/>
-          <w:szCs w:val="28"/>
-        </w:rPr>
-        <w:t>( +</w:t>
-      </w:r>
-      <w:proofErr w:type="gramEnd"/>
-      <w:r>
-        <w:rPr>
-          <w:rFonts w:ascii="Arial" w:eastAsia="Arial" w:hAnsi="Arial" w:cs="Arial"/>
-          <w:iCs/>
-          <w:spacing w:val="-2"/>
-          <w:sz w:val="24"/>
-          <w:szCs w:val="28"/>
-        </w:rPr>
-        <w:t xml:space="preserve"> 1 byte per additional character)</w:t>
+        <w:t xml:space="preserve"> - 49 ( + 1 byte per additional character)</w:t>
       </w:r>
     </w:p>
     <w:p>
@@ -2311,31 +2158,7 @@
           <w:sz w:val="24"/>
           <w:szCs w:val="28"/>
         </w:rPr>
-        <w:t>[Variables: How would a programmer define variables that can hold integer numbers (numbers with no decimal point), floating point numbers (numbers with a decimal point) or text (</w:t>
-      </w:r>
-      <w:proofErr w:type="spellStart"/>
-      <w:r>
-        <w:rPr>
-          <w:rFonts w:ascii="Arial" w:eastAsia="Arial" w:hAnsi="Arial" w:cs="Arial"/>
-          <w:i/>
-          <w:color w:val="C00000"/>
-          <w:spacing w:val="-2"/>
-          <w:sz w:val="24"/>
-          <w:szCs w:val="28"/>
-        </w:rPr>
-        <w:t>ie</w:t>
-      </w:r>
-      <w:proofErr w:type="spellEnd"/>
-      <w:r>
-        <w:rPr>
-          <w:rFonts w:ascii="Arial" w:eastAsia="Arial" w:hAnsi="Arial" w:cs="Arial"/>
-          <w:i/>
-          <w:color w:val="C00000"/>
-          <w:spacing w:val="-2"/>
-          <w:sz w:val="24"/>
-          <w:szCs w:val="28"/>
-        </w:rPr>
-        <w:t>: strings in Java).  This is element 1.  Consider if you want to flag the variables in a special way, like SOFIA or BASIC, or not, like C or Java.]</w:t>
+        <w:t>[Variables: How would a programmer define variables that can hold integer numbers (numbers with no decimal point), floating point numbers (numbers with a decimal point) or text (ie: strings in Java).  This is element 1.  Consider if you want to flag the variables in a special way, like SOFIA or BASIC, or not, like C or Java.]</w:t>
       </w:r>
     </w:p>
     <w:p>
@@ -2521,55 +2344,7 @@
           <w:sz w:val="24"/>
           <w:szCs w:val="28"/>
         </w:rPr>
-        <w:t xml:space="preserve">: How does your language do if-style logic?  (Optional: Do you want to do </w:t>
-      </w:r>
-      <w:proofErr w:type="gramStart"/>
-      <w:r>
-        <w:rPr>
-          <w:rFonts w:ascii="Arial" w:eastAsia="Arial" w:hAnsi="Arial" w:cs="Arial"/>
-          <w:i/>
-          <w:color w:val="C00000"/>
-          <w:spacing w:val="-2"/>
-          <w:sz w:val="24"/>
-          <w:szCs w:val="28"/>
-        </w:rPr>
-        <w:t>some kind of switch/case</w:t>
-      </w:r>
-      <w:proofErr w:type="gramEnd"/>
-      <w:r>
-        <w:rPr>
-          <w:rFonts w:ascii="Arial" w:eastAsia="Arial" w:hAnsi="Arial" w:cs="Arial"/>
-          <w:i/>
-          <w:color w:val="C00000"/>
-          <w:spacing w:val="-2"/>
-          <w:sz w:val="24"/>
-          <w:szCs w:val="28"/>
-        </w:rPr>
-        <w:t xml:space="preserve"> as well?).  You will need to explain how "conditionals" work in your language.  How do you write Boolean operations, such as "or", "and", "not", and other conditions, such as less than, greater than, </w:t>
-      </w:r>
-      <w:proofErr w:type="spellStart"/>
-      <w:r>
-        <w:rPr>
-          <w:rFonts w:ascii="Arial" w:eastAsia="Arial" w:hAnsi="Arial" w:cs="Arial"/>
-          <w:i/>
-          <w:color w:val="C00000"/>
-          <w:spacing w:val="-2"/>
-          <w:sz w:val="24"/>
-          <w:szCs w:val="28"/>
-        </w:rPr>
-        <w:t>etc</w:t>
-      </w:r>
-      <w:proofErr w:type="spellEnd"/>
-      <w:r>
-        <w:rPr>
-          <w:rFonts w:ascii="Arial" w:eastAsia="Arial" w:hAnsi="Arial" w:cs="Arial"/>
-          <w:i/>
-          <w:color w:val="C00000"/>
-          <w:spacing w:val="-2"/>
-          <w:sz w:val="24"/>
-          <w:szCs w:val="28"/>
-        </w:rPr>
-        <w:t>?</w:t>
+        <w:t>: How does your language do if-style logic?  (Optional: Do you want to do some kind of switch/case as well?).  You will need to explain how "conditionals" work in your language.  How do you write Boolean operations, such as "or", "and", "not", and other conditions, such as less than, greater than, etc?</w:t>
       </w:r>
     </w:p>
     <w:p>
@@ -2906,54 +2681,8 @@
           <w:sz w:val="24"/>
           <w:szCs w:val="24"/>
         </w:rPr>
-        <w:t xml:space="preserve">: The main variable types are assigned using [ </w:t>
-      </w:r>
-      <w:proofErr w:type="spellStart"/>
-      <w:r>
-        <w:rPr>
-          <w:rFonts w:ascii="Arial" w:hAnsi="Arial" w:cs="Arial"/>
-          <w:iCs/>
-          <w:spacing w:val="-2"/>
-          <w:sz w:val="24"/>
-          <w:szCs w:val="24"/>
-        </w:rPr>
-        <w:t>varName</w:t>
-      </w:r>
-      <w:proofErr w:type="spellEnd"/>
-      <w:r>
-        <w:rPr>
-          <w:rFonts w:ascii="Arial" w:hAnsi="Arial" w:cs="Arial"/>
-          <w:iCs/>
-          <w:spacing w:val="-2"/>
-          <w:sz w:val="24"/>
-          <w:szCs w:val="24"/>
-        </w:rPr>
-        <w:t xml:space="preserve"> = </w:t>
-      </w:r>
-      <w:proofErr w:type="spellStart"/>
-      <w:proofErr w:type="gramStart"/>
-      <w:r>
-        <w:rPr>
-          <w:rFonts w:ascii="Arial" w:hAnsi="Arial" w:cs="Arial"/>
-          <w:iCs/>
-          <w:spacing w:val="-2"/>
-          <w:sz w:val="24"/>
-          <w:szCs w:val="24"/>
-        </w:rPr>
-        <w:t>varValue</w:t>
-      </w:r>
-      <w:proofErr w:type="spellEnd"/>
-      <w:r>
-        <w:rPr>
-          <w:rFonts w:ascii="Arial" w:hAnsi="Arial" w:cs="Arial"/>
-          <w:iCs/>
-          <w:spacing w:val="-2"/>
-          <w:sz w:val="24"/>
-          <w:szCs w:val="24"/>
-        </w:rPr>
-        <w:t xml:space="preserve"> ]</w:t>
-      </w:r>
-      <w:proofErr w:type="gramEnd"/>
+        <w:t>: The main variable types are assigned using [ varName = varValue ]</w:t>
+      </w:r>
     </w:p>
     <w:p>
       <w:pPr>
@@ -3025,7 +2754,6 @@
           <w:szCs w:val="24"/>
         </w:rPr>
       </w:pPr>
-      <w:proofErr w:type="spellStart"/>
       <w:r>
         <w:rPr>
           <w:rFonts w:ascii="Arial" w:hAnsi="Arial" w:cs="Arial"/>
@@ -3034,18 +2762,7 @@
           <w:sz w:val="24"/>
           <w:szCs w:val="24"/>
         </w:rPr>
-        <w:t>castedString</w:t>
-      </w:r>
-      <w:proofErr w:type="spellEnd"/>
-      <w:r>
-        <w:rPr>
-          <w:rFonts w:ascii="Arial" w:hAnsi="Arial" w:cs="Arial"/>
-          <w:iCs/>
-          <w:spacing w:val="-2"/>
-          <w:sz w:val="24"/>
-          <w:szCs w:val="24"/>
-        </w:rPr>
-        <w:t xml:space="preserve"> = str(x)</w:t>
+        <w:t>castedString = str(x)</w:t>
       </w:r>
     </w:p>
     <w:p>
@@ -3072,29 +2789,7 @@
           <w:sz w:val="24"/>
           <w:szCs w:val="24"/>
         </w:rPr>
-        <w:t xml:space="preserve">Basic arithmetic will be handled using operators: </w:t>
-      </w:r>
-      <w:proofErr w:type="gramStart"/>
-      <w:r>
-        <w:rPr>
-          <w:rFonts w:ascii="Arial" w:hAnsi="Arial" w:cs="Arial"/>
-          <w:iCs/>
-          <w:spacing w:val="-2"/>
-          <w:sz w:val="24"/>
-          <w:szCs w:val="24"/>
-        </w:rPr>
-        <w:t>( +</w:t>
-      </w:r>
-      <w:proofErr w:type="gramEnd"/>
-      <w:r>
-        <w:rPr>
-          <w:rFonts w:ascii="Arial" w:hAnsi="Arial" w:cs="Arial"/>
-          <w:iCs/>
-          <w:spacing w:val="-2"/>
-          <w:sz w:val="24"/>
-          <w:szCs w:val="24"/>
-        </w:rPr>
-        <w:t>, -, *, /, %, and ^ ) any additional mathematics functions would be handled by a separate library</w:t>
+        <w:t>Basic arithmetic will be handled using operators: ( +, -, *, /, %, and ^ ) any additional mathematics functions would be handled by a separate library</w:t>
       </w:r>
     </w:p>
     <w:p>
@@ -3258,29 +2953,7 @@
           <w:sz w:val="24"/>
           <w:szCs w:val="24"/>
         </w:rPr>
-        <w:t xml:space="preserve">     </w:t>
-      </w:r>
-      <w:proofErr w:type="gramStart"/>
-      <w:r>
-        <w:rPr>
-          <w:rFonts w:ascii="Arial" w:hAnsi="Arial" w:cs="Arial"/>
-          <w:iCs/>
-          <w:spacing w:val="-2"/>
-          <w:sz w:val="24"/>
-          <w:szCs w:val="24"/>
-        </w:rPr>
-        <w:t>Do(</w:t>
-      </w:r>
-      <w:proofErr w:type="gramEnd"/>
-      <w:r>
-        <w:rPr>
-          <w:rFonts w:ascii="Arial" w:hAnsi="Arial" w:cs="Arial"/>
-          <w:iCs/>
-          <w:spacing w:val="-2"/>
-          <w:sz w:val="24"/>
-          <w:szCs w:val="24"/>
-        </w:rPr>
-        <w:t>)</w:t>
+        <w:t xml:space="preserve">     Do()</w:t>
       </w:r>
     </w:p>
     <w:p>
@@ -3299,7 +2972,6 @@
           <w:szCs w:val="24"/>
         </w:rPr>
       </w:pPr>
-      <w:proofErr w:type="spellStart"/>
       <w:r>
         <w:rPr>
           <w:rFonts w:ascii="Arial" w:hAnsi="Arial" w:cs="Arial"/>
@@ -3310,7 +2982,6 @@
         </w:rPr>
         <w:t>elif</w:t>
       </w:r>
-      <w:proofErr w:type="spellEnd"/>
     </w:p>
     <w:p>
       <w:pPr>
@@ -3336,29 +3007,7 @@
           <w:sz w:val="24"/>
           <w:szCs w:val="24"/>
         </w:rPr>
-        <w:t xml:space="preserve">   </w:t>
-      </w:r>
-      <w:proofErr w:type="gramStart"/>
-      <w:r>
-        <w:rPr>
-          <w:rFonts w:ascii="Arial" w:hAnsi="Arial" w:cs="Arial"/>
-          <w:iCs/>
-          <w:spacing w:val="-2"/>
-          <w:sz w:val="24"/>
-          <w:szCs w:val="24"/>
-        </w:rPr>
-        <w:t>Do(</w:t>
-      </w:r>
-      <w:proofErr w:type="gramEnd"/>
-      <w:r>
-        <w:rPr>
-          <w:rFonts w:ascii="Arial" w:hAnsi="Arial" w:cs="Arial"/>
-          <w:iCs/>
-          <w:spacing w:val="-2"/>
-          <w:sz w:val="24"/>
-          <w:szCs w:val="24"/>
-        </w:rPr>
-        <w:t>)</w:t>
+        <w:t xml:space="preserve">   Do()</w:t>
       </w:r>
     </w:p>
     <w:p>
@@ -3385,51 +3034,7 @@
           <w:sz w:val="24"/>
           <w:szCs w:val="24"/>
         </w:rPr>
-        <w:t>.. (</w:t>
-      </w:r>
-      <w:proofErr w:type="gramStart"/>
-      <w:r>
-        <w:rPr>
-          <w:rFonts w:ascii="Arial" w:hAnsi="Arial" w:cs="Arial"/>
-          <w:iCs/>
-          <w:spacing w:val="-2"/>
-          <w:sz w:val="24"/>
-          <w:szCs w:val="24"/>
-        </w:rPr>
-        <w:t>as</w:t>
-      </w:r>
-      <w:proofErr w:type="gramEnd"/>
-      <w:r>
-        <w:rPr>
-          <w:rFonts w:ascii="Arial" w:hAnsi="Arial" w:cs="Arial"/>
-          <w:iCs/>
-          <w:spacing w:val="-2"/>
-          <w:sz w:val="24"/>
-          <w:szCs w:val="24"/>
-        </w:rPr>
-        <w:t xml:space="preserve"> many </w:t>
-      </w:r>
-      <w:proofErr w:type="spellStart"/>
-      <w:r>
-        <w:rPr>
-          <w:rFonts w:ascii="Arial" w:hAnsi="Arial" w:cs="Arial"/>
-          <w:iCs/>
-          <w:spacing w:val="-2"/>
-          <w:sz w:val="24"/>
-          <w:szCs w:val="24"/>
-        </w:rPr>
-        <w:t>elif</w:t>
-      </w:r>
-      <w:proofErr w:type="spellEnd"/>
-      <w:r>
-        <w:rPr>
-          <w:rFonts w:ascii="Arial" w:hAnsi="Arial" w:cs="Arial"/>
-          <w:iCs/>
-          <w:spacing w:val="-2"/>
-          <w:sz w:val="24"/>
-          <w:szCs w:val="24"/>
-        </w:rPr>
-        <w:t xml:space="preserve"> as you want</w:t>
+        <w:t>.. (as many elif as you want</w:t>
       </w:r>
     </w:p>
     <w:p>
@@ -3493,29 +3098,7 @@
           <w:sz w:val="24"/>
           <w:szCs w:val="24"/>
         </w:rPr>
-        <w:t xml:space="preserve">    </w:t>
-      </w:r>
-      <w:proofErr w:type="gramStart"/>
-      <w:r>
-        <w:rPr>
-          <w:rFonts w:ascii="Arial" w:hAnsi="Arial" w:cs="Arial"/>
-          <w:iCs/>
-          <w:spacing w:val="-2"/>
-          <w:sz w:val="24"/>
-          <w:szCs w:val="24"/>
-        </w:rPr>
-        <w:t>Do(</w:t>
-      </w:r>
-      <w:proofErr w:type="gramEnd"/>
-      <w:r>
-        <w:rPr>
-          <w:rFonts w:ascii="Arial" w:hAnsi="Arial" w:cs="Arial"/>
-          <w:iCs/>
-          <w:spacing w:val="-2"/>
-          <w:sz w:val="24"/>
-          <w:szCs w:val="24"/>
-        </w:rPr>
-        <w:t>)</w:t>
+        <w:t xml:space="preserve">    Do()</w:t>
       </w:r>
     </w:p>
     <w:p>
@@ -3569,7 +3152,17 @@
           <w:sz w:val="24"/>
           <w:szCs w:val="24"/>
         </w:rPr>
-        <w:t>If x OP y</w:t>
+        <w:t>i</w:t>
+      </w:r>
+      <w:r>
+        <w:rPr>
+          <w:rFonts w:ascii="Arial" w:hAnsi="Arial" w:cs="Arial"/>
+          <w:iCs/>
+          <w:spacing w:val="-2"/>
+          <w:sz w:val="24"/>
+          <w:szCs w:val="24"/>
+        </w:rPr>
+        <w:t>f x OP y</w:t>
       </w:r>
       <w:r>
         <w:rPr>
@@ -3606,29 +3199,7 @@
           <w:sz w:val="24"/>
           <w:szCs w:val="24"/>
         </w:rPr>
-        <w:t xml:space="preserve">     </w:t>
-      </w:r>
-      <w:proofErr w:type="gramStart"/>
-      <w:r>
-        <w:rPr>
-          <w:rFonts w:ascii="Arial" w:hAnsi="Arial" w:cs="Arial"/>
-          <w:iCs/>
-          <w:spacing w:val="-2"/>
-          <w:sz w:val="24"/>
-          <w:szCs w:val="24"/>
-        </w:rPr>
-        <w:t>Foo(</w:t>
-      </w:r>
-      <w:proofErr w:type="gramEnd"/>
-      <w:r>
-        <w:rPr>
-          <w:rFonts w:ascii="Arial" w:hAnsi="Arial" w:cs="Arial"/>
-          <w:iCs/>
-          <w:spacing w:val="-2"/>
-          <w:sz w:val="24"/>
-          <w:szCs w:val="24"/>
-        </w:rPr>
-        <w:t>)</w:t>
+        <w:t xml:space="preserve">     Foo()</w:t>
       </w:r>
     </w:p>
     <w:p>
@@ -3839,29 +3410,7 @@
           <w:sz w:val="24"/>
           <w:szCs w:val="24"/>
         </w:rPr>
-        <w:t xml:space="preserve">     </w:t>
-      </w:r>
-      <w:proofErr w:type="gramStart"/>
-      <w:r>
-        <w:rPr>
-          <w:rFonts w:ascii="Arial" w:hAnsi="Arial" w:cs="Arial"/>
-          <w:iCs/>
-          <w:spacing w:val="-2"/>
-          <w:sz w:val="24"/>
-          <w:szCs w:val="24"/>
-        </w:rPr>
-        <w:t>Do(</w:t>
-      </w:r>
-      <w:proofErr w:type="gramEnd"/>
-      <w:r>
-        <w:rPr>
-          <w:rFonts w:ascii="Arial" w:hAnsi="Arial" w:cs="Arial"/>
-          <w:iCs/>
-          <w:spacing w:val="-2"/>
-          <w:sz w:val="24"/>
-          <w:szCs w:val="24"/>
-        </w:rPr>
-        <w:t>)</w:t>
+        <w:t xml:space="preserve">     Do()</w:t>
       </w:r>
     </w:p>
     <w:p>
@@ -3947,29 +3496,7 @@
           <w:sz w:val="24"/>
           <w:szCs w:val="24"/>
         </w:rPr>
-        <w:t xml:space="preserve">an </w:t>
-      </w:r>
-      <w:proofErr w:type="gramStart"/>
-      <w:r>
-        <w:rPr>
-          <w:rFonts w:ascii="Arial" w:eastAsia="Arial" w:hAnsi="Arial" w:cs="Arial"/>
-          <w:iCs/>
-          <w:spacing w:val="-2"/>
-          <w:sz w:val="24"/>
-          <w:szCs w:val="24"/>
-        </w:rPr>
-        <w:t>input(</w:t>
-      </w:r>
-      <w:proofErr w:type="gramEnd"/>
-      <w:r>
-        <w:rPr>
-          <w:rFonts w:ascii="Arial" w:eastAsia="Arial" w:hAnsi="Arial" w:cs="Arial"/>
-          <w:iCs/>
-          <w:spacing w:val="-2"/>
-          <w:sz w:val="24"/>
-          <w:szCs w:val="24"/>
-        </w:rPr>
-        <w:t>) function; after the input function is called it waits for the user to enter an input and returns it.</w:t>
+        <w:t>an input() function; after the input function is called it waits for the user to enter an input and returns it.</w:t>
       </w:r>
     </w:p>
     <w:p>
@@ -4045,29 +3572,7 @@
           <w:sz w:val="24"/>
           <w:szCs w:val="24"/>
         </w:rPr>
-        <w:t xml:space="preserve">Output is displayed using the </w:t>
-      </w:r>
-      <w:proofErr w:type="gramStart"/>
-      <w:r>
-        <w:rPr>
-          <w:rFonts w:ascii="Arial" w:eastAsia="Arial" w:hAnsi="Arial" w:cs="Arial"/>
-          <w:iCs/>
-          <w:spacing w:val="-2"/>
-          <w:sz w:val="24"/>
-          <w:szCs w:val="24"/>
-        </w:rPr>
-        <w:t>print(</w:t>
-      </w:r>
-      <w:proofErr w:type="gramEnd"/>
-      <w:r>
-        <w:rPr>
-          <w:rFonts w:ascii="Arial" w:eastAsia="Arial" w:hAnsi="Arial" w:cs="Arial"/>
-          <w:iCs/>
-          <w:spacing w:val="-2"/>
-          <w:sz w:val="24"/>
-          <w:szCs w:val="24"/>
-        </w:rPr>
-        <w:t xml:space="preserve">) function; after the function is called, the </w:t>
+        <w:t xml:space="preserve">Output is displayed using the print() function; after the function is called, the </w:t>
       </w:r>
       <w:r>
         <w:rPr>
@@ -4162,29 +3667,7 @@
           <w:sz w:val="24"/>
           <w:szCs w:val="24"/>
         </w:rPr>
-        <w:t xml:space="preserve">def </w:t>
-      </w:r>
-      <w:proofErr w:type="spellStart"/>
-      <w:r>
-        <w:rPr>
-          <w:rFonts w:ascii="Arial" w:eastAsia="Arial" w:hAnsi="Arial" w:cs="Arial"/>
-          <w:iCs/>
-          <w:spacing w:val="-2"/>
-          <w:sz w:val="24"/>
-          <w:szCs w:val="24"/>
-        </w:rPr>
-        <w:t>functionName</w:t>
-      </w:r>
-      <w:proofErr w:type="spellEnd"/>
-      <w:r>
-        <w:rPr>
-          <w:rFonts w:ascii="Arial" w:eastAsia="Arial" w:hAnsi="Arial" w:cs="Arial"/>
-          <w:iCs/>
-          <w:spacing w:val="-2"/>
-          <w:sz w:val="24"/>
-          <w:szCs w:val="24"/>
-        </w:rPr>
-        <w:t>(parameters):</w:t>
+        <w:t>def functionName(parameters):</w:t>
       </w:r>
     </w:p>
     <w:p>
@@ -4211,41 +3694,7 @@
           <w:sz w:val="24"/>
           <w:szCs w:val="24"/>
         </w:rPr>
-        <w:t xml:space="preserve">   </w:t>
-      </w:r>
-      <w:proofErr w:type="spellStart"/>
-      <w:proofErr w:type="gramStart"/>
-      <w:r>
-        <w:rPr>
-          <w:rFonts w:ascii="Arial" w:eastAsia="Arial" w:hAnsi="Arial" w:cs="Arial"/>
-          <w:iCs/>
-          <w:spacing w:val="-2"/>
-          <w:sz w:val="24"/>
-          <w:szCs w:val="24"/>
-        </w:rPr>
-        <w:t>doSomethingHere</w:t>
-      </w:r>
-      <w:proofErr w:type="spellEnd"/>
-      <w:r>
-        <w:rPr>
-          <w:rFonts w:ascii="Arial" w:eastAsia="Arial" w:hAnsi="Arial" w:cs="Arial"/>
-          <w:iCs/>
-          <w:spacing w:val="-2"/>
-          <w:sz w:val="24"/>
-          <w:szCs w:val="24"/>
-        </w:rPr>
-        <w:t>(</w:t>
-      </w:r>
-      <w:proofErr w:type="gramEnd"/>
-      <w:r>
-        <w:rPr>
-          <w:rFonts w:ascii="Arial" w:eastAsia="Arial" w:hAnsi="Arial" w:cs="Arial"/>
-          <w:iCs/>
-          <w:spacing w:val="-2"/>
-          <w:sz w:val="24"/>
-          <w:szCs w:val="24"/>
-        </w:rPr>
-        <w:t>)</w:t>
+        <w:t xml:space="preserve">   doSomethingHere()</w:t>
       </w:r>
     </w:p>
     <w:p>
@@ -4316,29 +3765,7 @@
           <w:sz w:val="24"/>
           <w:szCs w:val="24"/>
         </w:rPr>
-        <w:t xml:space="preserve">e.g. return </w:t>
-      </w:r>
-      <w:proofErr w:type="gramStart"/>
-      <w:r>
-        <w:rPr>
-          <w:rFonts w:ascii="Arial" w:eastAsia="Arial" w:hAnsi="Arial" w:cs="Arial"/>
-          <w:iCs/>
-          <w:spacing w:val="-2"/>
-          <w:sz w:val="24"/>
-          <w:szCs w:val="24"/>
-        </w:rPr>
-        <w:t>something(</w:t>
-      </w:r>
-      <w:proofErr w:type="gramEnd"/>
-      <w:r>
-        <w:rPr>
-          <w:rFonts w:ascii="Arial" w:eastAsia="Arial" w:hAnsi="Arial" w:cs="Arial"/>
-          <w:iCs/>
-          <w:spacing w:val="-2"/>
-          <w:sz w:val="24"/>
-          <w:szCs w:val="24"/>
-        </w:rPr>
-        <w:t>)</w:t>
+        <w:t>e.g. return something()</w:t>
       </w:r>
     </w:p>
     <w:p>
@@ -4493,31 +3920,7 @@
           <w:sz w:val="24"/>
           <w:szCs w:val="28"/>
         </w:rPr>
-        <w:t xml:space="preserve">What </w:t>
-      </w:r>
-      <w:proofErr w:type="gramStart"/>
-      <w:r>
-        <w:rPr>
-          <w:rFonts w:ascii="Arial" w:hAnsi="Arial" w:cs="Arial"/>
-          <w:i/>
-          <w:color w:val="C00000"/>
-          <w:spacing w:val="-2"/>
-          <w:sz w:val="24"/>
-          <w:szCs w:val="28"/>
-        </w:rPr>
-        <w:t>you could</w:t>
-      </w:r>
-      <w:proofErr w:type="gramEnd"/>
-      <w:r>
-        <w:rPr>
-          <w:rFonts w:ascii="Arial" w:hAnsi="Arial" w:cs="Arial"/>
-          <w:i/>
-          <w:color w:val="C00000"/>
-          <w:spacing w:val="-2"/>
-          <w:sz w:val="24"/>
-          <w:szCs w:val="28"/>
-        </w:rPr>
-        <w:t xml:space="preserve"> include / modify</w:t>
+        <w:t>What you could include / modify</w:t>
       </w:r>
       <w:r>
         <w:rPr>
@@ -4659,8 +4062,6 @@
           <w:szCs w:val="24"/>
         </w:rPr>
       </w:pPr>
-      <w:proofErr w:type="spellStart"/>
-      <w:proofErr w:type="gramStart"/>
       <w:r>
         <w:rPr>
           <w:rFonts w:ascii="Arial" w:hAnsi="Arial" w:cs="Arial"/>
@@ -4669,64 +4070,8 @@
           <w:sz w:val="24"/>
           <w:szCs w:val="24"/>
         </w:rPr>
-        <w:t>conditionalExpression</w:t>
-      </w:r>
-      <w:proofErr w:type="spellEnd"/>
-      <w:r>
-        <w:rPr>
-          <w:rFonts w:ascii="Arial" w:hAnsi="Arial" w:cs="Arial"/>
-          <w:iCs/>
-          <w:spacing w:val="-2"/>
-          <w:sz w:val="24"/>
-          <w:szCs w:val="24"/>
-        </w:rPr>
-        <w:t xml:space="preserve"> ?</w:t>
-      </w:r>
-      <w:proofErr w:type="gramEnd"/>
-      <w:r>
-        <w:rPr>
-          <w:rFonts w:ascii="Arial" w:hAnsi="Arial" w:cs="Arial"/>
-          <w:iCs/>
-          <w:spacing w:val="-2"/>
-          <w:sz w:val="24"/>
-          <w:szCs w:val="24"/>
-        </w:rPr>
-        <w:t xml:space="preserve"> </w:t>
-      </w:r>
-      <w:proofErr w:type="spellStart"/>
-      <w:r>
-        <w:rPr>
-          <w:rFonts w:ascii="Arial" w:hAnsi="Arial" w:cs="Arial"/>
-          <w:iCs/>
-          <w:spacing w:val="-2"/>
-          <w:sz w:val="24"/>
-          <w:szCs w:val="24"/>
-        </w:rPr>
-        <w:t>firstExpression</w:t>
-      </w:r>
-      <w:proofErr w:type="spellEnd"/>
-      <w:r>
-        <w:rPr>
-          <w:rFonts w:ascii="Arial" w:hAnsi="Arial" w:cs="Arial"/>
-          <w:iCs/>
-          <w:spacing w:val="-2"/>
-          <w:sz w:val="24"/>
-          <w:szCs w:val="24"/>
-        </w:rPr>
-        <w:t xml:space="preserve"> : </w:t>
-      </w:r>
-      <w:proofErr w:type="spellStart"/>
-      <w:r>
-        <w:rPr>
-          <w:rFonts w:ascii="Arial" w:hAnsi="Arial" w:cs="Arial"/>
-          <w:iCs/>
-          <w:spacing w:val="-2"/>
-          <w:sz w:val="24"/>
-          <w:szCs w:val="24"/>
-        </w:rPr>
-        <w:t>secondExpression</w:t>
-      </w:r>
-      <w:proofErr w:type="spellEnd"/>
+        <w:t>conditionalExpression ? firstExpression : secondExpression</w:t>
+      </w:r>
     </w:p>
     <w:p>
       <w:pPr>
@@ -4779,29 +4124,7 @@
           <w:sz w:val="24"/>
           <w:szCs w:val="24"/>
         </w:rPr>
-        <w:t xml:space="preserve"># </w:t>
-      </w:r>
-      <w:proofErr w:type="gramStart"/>
-      <w:r>
-        <w:rPr>
-          <w:rFonts w:ascii="Arial" w:hAnsi="Arial" w:cs="Arial"/>
-          <w:iCs/>
-          <w:spacing w:val="-2"/>
-          <w:sz w:val="24"/>
-          <w:szCs w:val="24"/>
-        </w:rPr>
-        <w:t>this</w:t>
-      </w:r>
-      <w:proofErr w:type="gramEnd"/>
-      <w:r>
-        <w:rPr>
-          <w:rFonts w:ascii="Arial" w:hAnsi="Arial" w:cs="Arial"/>
-          <w:iCs/>
-          <w:spacing w:val="-2"/>
-          <w:sz w:val="24"/>
-          <w:szCs w:val="24"/>
-        </w:rPr>
-        <w:t xml:space="preserve"> would set the value of v1 to 0</w:t>
+        <w:t># this would set the value of v1 to 0</w:t>
       </w:r>
     </w:p>
     <w:p>
@@ -4828,51 +4151,7 @@
           <w:sz w:val="24"/>
           <w:szCs w:val="24"/>
         </w:rPr>
-        <w:t>v1 = (1 &gt; 2</w:t>
-      </w:r>
-      <w:proofErr w:type="gramStart"/>
-      <w:r>
-        <w:rPr>
-          <w:rFonts w:ascii="Arial" w:hAnsi="Arial" w:cs="Arial"/>
-          <w:iCs/>
-          <w:spacing w:val="-2"/>
-          <w:sz w:val="24"/>
-          <w:szCs w:val="24"/>
-        </w:rPr>
-        <w:t>) ?</w:t>
-      </w:r>
-      <w:proofErr w:type="gramEnd"/>
-      <w:r>
-        <w:rPr>
-          <w:rFonts w:ascii="Arial" w:hAnsi="Arial" w:cs="Arial"/>
-          <w:iCs/>
-          <w:spacing w:val="-2"/>
-          <w:sz w:val="24"/>
-          <w:szCs w:val="24"/>
-        </w:rPr>
-        <w:t xml:space="preserve"> </w:t>
-      </w:r>
-      <w:proofErr w:type="gramStart"/>
-      <w:r>
-        <w:rPr>
-          <w:rFonts w:ascii="Arial" w:hAnsi="Arial" w:cs="Arial"/>
-          <w:iCs/>
-          <w:spacing w:val="-2"/>
-          <w:sz w:val="24"/>
-          <w:szCs w:val="24"/>
-        </w:rPr>
-        <w:t>3 :</w:t>
-      </w:r>
-      <w:proofErr w:type="gramEnd"/>
-      <w:r>
-        <w:rPr>
-          <w:rFonts w:ascii="Arial" w:hAnsi="Arial" w:cs="Arial"/>
-          <w:iCs/>
-          <w:spacing w:val="-2"/>
-          <w:sz w:val="24"/>
-          <w:szCs w:val="24"/>
-        </w:rPr>
-        <w:t xml:space="preserve"> 0</w:t>
+        <w:t>v1 = (1 &gt; 2) ? 3 : 0</w:t>
       </w:r>
     </w:p>
     <w:p>
@@ -5119,25 +4398,7 @@
                 <w:sz w:val="18"/>
                 <w:szCs w:val="18"/>
               </w:rPr>
-              <w:t xml:space="preserve">def </w:t>
-            </w:r>
-            <w:proofErr w:type="gramStart"/>
-            <w:r>
-              <w:rPr>
-                <w:rFonts w:ascii="Arial" w:eastAsia="Arial" w:hAnsi="Arial"/>
-                <w:sz w:val="18"/>
-                <w:szCs w:val="18"/>
-              </w:rPr>
-              <w:t>main(</w:t>
-            </w:r>
-            <w:proofErr w:type="gramEnd"/>
-            <w:r>
-              <w:rPr>
-                <w:rFonts w:ascii="Arial" w:eastAsia="Arial" w:hAnsi="Arial"/>
-                <w:sz w:val="18"/>
-                <w:szCs w:val="18"/>
-              </w:rPr>
-              <w:t>):</w:t>
+              <w:t>def main():</w:t>
             </w:r>
           </w:p>
           <w:p>
@@ -5158,23 +4419,13 @@
               </w:rPr>
               <w:t xml:space="preserve">      </w:t>
             </w:r>
-            <w:proofErr w:type="gramStart"/>
             <w:r>
               <w:rPr>
                 <w:rFonts w:ascii="Arial" w:eastAsia="Arial" w:hAnsi="Arial"/>
                 <w:sz w:val="18"/>
                 <w:szCs w:val="18"/>
               </w:rPr>
-              <w:t>print(</w:t>
-            </w:r>
-            <w:proofErr w:type="gramEnd"/>
-            <w:r>
-              <w:rPr>
-                <w:rFonts w:ascii="Arial" w:eastAsia="Arial" w:hAnsi="Arial"/>
-                <w:sz w:val="18"/>
-                <w:szCs w:val="18"/>
-              </w:rPr>
-              <w:t>“Hello World”)</w:t>
+              <w:t>print(“Hello World”)</w:t>
             </w:r>
           </w:p>
           <w:p>
@@ -5187,23 +4438,13 @@
                 <w:szCs w:val="18"/>
               </w:rPr>
             </w:pPr>
-            <w:proofErr w:type="gramStart"/>
             <w:r>
               <w:rPr>
                 <w:rFonts w:ascii="Arial" w:eastAsia="Arial" w:hAnsi="Arial"/>
                 <w:sz w:val="18"/>
                 <w:szCs w:val="18"/>
               </w:rPr>
-              <w:t>main(</w:t>
-            </w:r>
-            <w:proofErr w:type="gramEnd"/>
-            <w:r>
-              <w:rPr>
-                <w:rFonts w:ascii="Arial" w:eastAsia="Arial" w:hAnsi="Arial"/>
-                <w:sz w:val="18"/>
-                <w:szCs w:val="18"/>
-              </w:rPr>
-              <w:t>)</w:t>
+              <w:t>main()</w:t>
             </w:r>
           </w:p>
           <w:p>
@@ -5401,16 +4642,7 @@
                 <w:sz w:val="18"/>
                 <w:szCs w:val="18"/>
               </w:rPr>
-              <w:t xml:space="preserve">def </w:t>
-            </w:r>
-            <w:proofErr w:type="gramStart"/>
-            <w:r>
-              <w:rPr>
-                <w:rFonts w:ascii="Arial" w:eastAsia="Arial" w:hAnsi="Arial"/>
-                <w:sz w:val="18"/>
-                <w:szCs w:val="18"/>
-              </w:rPr>
-              <w:t>volume</w:t>
+              <w:t>def volume</w:t>
             </w:r>
             <w:r>
               <w:rPr>
@@ -5418,16 +4650,7 @@
                 <w:sz w:val="18"/>
                 <w:szCs w:val="18"/>
               </w:rPr>
-              <w:t>(</w:t>
-            </w:r>
-            <w:proofErr w:type="gramEnd"/>
-            <w:r>
-              <w:rPr>
-                <w:rFonts w:ascii="Arial" w:eastAsia="Arial" w:hAnsi="Arial"/>
-                <w:sz w:val="18"/>
-                <w:szCs w:val="18"/>
-              </w:rPr>
-              <w:t>):</w:t>
+              <w:t>():</w:t>
             </w:r>
           </w:p>
           <w:p>
@@ -5473,18 +4696,8 @@
                 <w:sz w:val="18"/>
                 <w:szCs w:val="18"/>
               </w:rPr>
-              <w:t xml:space="preserve">      r = </w:t>
+              <w:t xml:space="preserve">      r = float(</w:t>
             </w:r>
-            <w:proofErr w:type="gramStart"/>
-            <w:r>
-              <w:rPr>
-                <w:rFonts w:ascii="Arial" w:eastAsia="Arial" w:hAnsi="Arial"/>
-                <w:sz w:val="18"/>
-                <w:szCs w:val="18"/>
-              </w:rPr>
-              <w:t>float(</w:t>
-            </w:r>
-            <w:proofErr w:type="gramEnd"/>
             <w:r>
               <w:rPr>
                 <w:rFonts w:ascii="Arial" w:eastAsia="Arial" w:hAnsi="Arial"/>
@@ -5611,7 +4824,6 @@
               </w:rPr>
               <w:t xml:space="preserve">      </w:t>
             </w:r>
-            <w:proofErr w:type="gramStart"/>
             <w:r>
               <w:rPr>
                 <w:rFonts w:ascii="Arial" w:eastAsia="Arial" w:hAnsi="Arial"/>
@@ -5620,7 +4832,6 @@
               </w:rPr>
               <w:t>print(</w:t>
             </w:r>
-            <w:proofErr w:type="gramEnd"/>
             <w:r>
               <w:rPr>
                 <w:rFonts w:ascii="Arial" w:eastAsia="Arial" w:hAnsi="Arial"/>
@@ -5648,23 +4859,13 @@
                 <w:szCs w:val="18"/>
               </w:rPr>
             </w:pPr>
-            <w:proofErr w:type="gramStart"/>
             <w:r>
               <w:rPr>
                 <w:rFonts w:ascii="Arial" w:eastAsia="Arial" w:hAnsi="Arial"/>
                 <w:sz w:val="18"/>
                 <w:szCs w:val="18"/>
               </w:rPr>
-              <w:t>volume(</w:t>
-            </w:r>
-            <w:proofErr w:type="gramEnd"/>
-            <w:r>
-              <w:rPr>
-                <w:rFonts w:ascii="Arial" w:eastAsia="Arial" w:hAnsi="Arial"/>
-                <w:sz w:val="18"/>
-                <w:szCs w:val="18"/>
-              </w:rPr>
-              <w:t>)</w:t>
+              <w:t>volume()</w:t>
             </w:r>
           </w:p>
           <w:p>
@@ -6386,31 +5587,7 @@
           <w:sz w:val="24"/>
           <w:szCs w:val="28"/>
         </w:rPr>
-        <w:t xml:space="preserve">In plain English, or maybe even some </w:t>
-      </w:r>
-      <w:proofErr w:type="gramStart"/>
-      <w:r>
-        <w:rPr>
-          <w:rFonts w:ascii="Arial" w:eastAsia="Arial" w:hAnsi="Arial" w:cs="Arial"/>
-          <w:i/>
-          <w:color w:val="C00000"/>
-          <w:spacing w:val="-2"/>
-          <w:sz w:val="24"/>
-          <w:szCs w:val="28"/>
-        </w:rPr>
-        <w:t>high level</w:t>
-      </w:r>
-      <w:proofErr w:type="gramEnd"/>
-      <w:r>
-        <w:rPr>
-          <w:rFonts w:ascii="Arial" w:eastAsia="Arial" w:hAnsi="Arial" w:cs="Arial"/>
-          <w:i/>
-          <w:color w:val="C00000"/>
-          <w:spacing w:val="-2"/>
-          <w:sz w:val="24"/>
-          <w:szCs w:val="28"/>
-        </w:rPr>
-        <w:t xml:space="preserve"> pseudocode, how are you going to parse your language?  You will be writing a compiler for your language, so these are some things you need to think about.</w:t>
+        <w:t>In plain English, or maybe even some high level pseudocode, how are you going to parse your language?  You will be writing a compiler for your language, so these are some things you need to think about.</w:t>
       </w:r>
     </w:p>
     <w:p>
@@ -6477,29 +5654,7 @@
           <w:sz w:val="24"/>
           <w:szCs w:val="28"/>
         </w:rPr>
-        <w:t xml:space="preserve">, saving each character as it goes along. When it finds certain characters (like an empty space) it will take the characters it is currently holding and store them somewhere. Once an entire line has been read the input will be taken and executed according to the </w:t>
-      </w:r>
-      <w:proofErr w:type="gramStart"/>
-      <w:r>
-        <w:rPr>
-          <w:rFonts w:ascii="Arial" w:eastAsia="Arial" w:hAnsi="Arial" w:cs="Arial"/>
-          <w:iCs/>
-          <w:spacing w:val="-2"/>
-          <w:sz w:val="24"/>
-          <w:szCs w:val="28"/>
-        </w:rPr>
-        <w:t>languages</w:t>
-      </w:r>
-      <w:proofErr w:type="gramEnd"/>
-      <w:r>
-        <w:rPr>
-          <w:rFonts w:ascii="Arial" w:eastAsia="Arial" w:hAnsi="Arial" w:cs="Arial"/>
-          <w:iCs/>
-          <w:spacing w:val="-2"/>
-          <w:sz w:val="24"/>
-          <w:szCs w:val="28"/>
-        </w:rPr>
-        <w:t xml:space="preserve"> grammar rules.</w:t>
+        <w:t>, saving each character as it goes along. When it finds certain characters (like an empty space) it will take the characters it is currently holding and store them somewhere. Once an entire line has been read the input will be taken and executed according to the languages grammar rules.</w:t>
       </w:r>
     </w:p>
     <w:p>
@@ -6562,31 +5717,7 @@
           <w:sz w:val="24"/>
           <w:szCs w:val="28"/>
         </w:rPr>
-        <w:t>Consider your "write to the console" command as an example.  How will your compiler detect it?  How will it sort out what to write to the console?  What if there's some literal text (</w:t>
-      </w:r>
-      <w:proofErr w:type="spellStart"/>
-      <w:r>
-        <w:rPr>
-          <w:rFonts w:ascii="Arial" w:eastAsia="Arial" w:hAnsi="Arial" w:cs="Arial"/>
-          <w:i/>
-          <w:color w:val="C00000"/>
-          <w:spacing w:val="-2"/>
-          <w:sz w:val="24"/>
-          <w:szCs w:val="28"/>
-        </w:rPr>
-        <w:t>ie</w:t>
-      </w:r>
-      <w:proofErr w:type="spellEnd"/>
-      <w:r>
-        <w:rPr>
-          <w:rFonts w:ascii="Arial" w:eastAsia="Arial" w:hAnsi="Arial" w:cs="Arial"/>
-          <w:i/>
-          <w:color w:val="C00000"/>
-          <w:spacing w:val="-2"/>
-          <w:sz w:val="24"/>
-          <w:szCs w:val="28"/>
-        </w:rPr>
-        <w:t>: "this is going to get printed") instead of variables?</w:t>
+        <w:t>Consider your "write to the console" command as an example.  How will your compiler detect it?  How will it sort out what to write to the console?  What if there's some literal text (ie: "this is going to get printed") instead of variables?</w:t>
       </w:r>
     </w:p>
     <w:p>
@@ -6613,29 +5744,7 @@
           <w:sz w:val="24"/>
           <w:szCs w:val="28"/>
         </w:rPr>
-        <w:t xml:space="preserve">When the compiler detects a string of characters with brackets that is not preceded by a return type </w:t>
-      </w:r>
-      <w:proofErr w:type="gramStart"/>
-      <w:r>
-        <w:rPr>
-          <w:rFonts w:ascii="Arial" w:eastAsia="Arial" w:hAnsi="Arial" w:cs="Arial"/>
-          <w:iCs/>
-          <w:spacing w:val="-2"/>
-          <w:sz w:val="24"/>
-          <w:szCs w:val="28"/>
-        </w:rPr>
-        <w:t>( e.g.</w:t>
-      </w:r>
-      <w:proofErr w:type="gramEnd"/>
-      <w:r>
-        <w:rPr>
-          <w:rFonts w:ascii="Arial" w:eastAsia="Arial" w:hAnsi="Arial" w:cs="Arial"/>
-          <w:iCs/>
-          <w:spacing w:val="-2"/>
-          <w:sz w:val="24"/>
-          <w:szCs w:val="28"/>
-        </w:rPr>
-        <w:t xml:space="preserve"> print() ) the compiler will know it’s found a function. If the print function was provided a string variable, it will print the contents of that variable; whereas if the argument is a string literal the compiler will convert the literal to a temporary variable, then print it.</w:t>
+        <w:t>When the compiler detects a string of characters with brackets that is not preceded by a return type ( e.g. print() ) the compiler will know it’s found a function. If the print function was provided a string variable, it will print the contents of that variable; whereas if the argument is a string literal the compiler will convert the literal to a temporary variable, then print it.</w:t>
       </w:r>
     </w:p>
     <w:p>
@@ -6698,31 +5807,7 @@
           <w:sz w:val="24"/>
           <w:szCs w:val="28"/>
         </w:rPr>
-        <w:t xml:space="preserve">How do you mark a block of code?  If I use your loop logic, how do I control what portion of code gets looped through?  In C, you might use </w:t>
-      </w:r>
-      <w:proofErr w:type="gramStart"/>
-      <w:r>
-        <w:rPr>
-          <w:rFonts w:ascii="Arial" w:eastAsia="Arial" w:hAnsi="Arial" w:cs="Arial"/>
-          <w:i/>
-          <w:color w:val="C00000"/>
-          <w:spacing w:val="-2"/>
-          <w:sz w:val="24"/>
-          <w:szCs w:val="28"/>
-        </w:rPr>
-        <w:t>{ and</w:t>
-      </w:r>
-      <w:proofErr w:type="gramEnd"/>
-      <w:r>
-        <w:rPr>
-          <w:rFonts w:ascii="Arial" w:eastAsia="Arial" w:hAnsi="Arial" w:cs="Arial"/>
-          <w:i/>
-          <w:color w:val="C00000"/>
-          <w:spacing w:val="-2"/>
-          <w:sz w:val="24"/>
-          <w:szCs w:val="28"/>
-        </w:rPr>
-        <w:t xml:space="preserve"> }.  In Python, the indentation is what matters.  How does it work in your language?</w:t>
+        <w:t>How do you mark a block of code?  If I use your loop logic, how do I control what portion of code gets looped through?  In C, you might use { and }.  In Python, the indentation is what matters.  How does it work in your language?</w:t>
       </w:r>
     </w:p>
     <w:p>
@@ -6739,6 +5824,13 @@
           <w:sz w:val="24"/>
         </w:rPr>
         <w:t>As in python, blocks will be determined by indentation</w:t>
+      </w:r>
+      <w:r>
+        <w:rPr>
+          <w:rFonts w:ascii="Times New Roman" w:eastAsia="Times New Roman" w:hAnsi="Times New Roman"/>
+          <w:sz w:val="24"/>
+        </w:rPr>
+        <w:t>.</w:t>
       </w:r>
     </w:p>
     <w:p>
@@ -6801,31 +5893,7 @@
           <w:sz w:val="24"/>
           <w:szCs w:val="28"/>
         </w:rPr>
-        <w:t xml:space="preserve"> [Which structures or datatypes you imagine </w:t>
-      </w:r>
-      <w:proofErr w:type="gramStart"/>
-      <w:r>
-        <w:rPr>
-          <w:rFonts w:ascii="Arial" w:eastAsia="Arial" w:hAnsi="Arial" w:cs="Arial"/>
-          <w:i/>
-          <w:color w:val="C00000"/>
-          <w:spacing w:val="-2"/>
-          <w:sz w:val="24"/>
-          <w:szCs w:val="28"/>
-        </w:rPr>
-        <w:t>to use</w:t>
-      </w:r>
-      <w:proofErr w:type="gramEnd"/>
-      <w:r>
-        <w:rPr>
-          <w:rFonts w:ascii="Arial" w:eastAsia="Arial" w:hAnsi="Arial" w:cs="Arial"/>
-          <w:i/>
-          <w:color w:val="C00000"/>
-          <w:spacing w:val="-2"/>
-          <w:sz w:val="24"/>
-          <w:szCs w:val="28"/>
-        </w:rPr>
-        <w:t xml:space="preserve"> in your language implementation]</w:t>
+        <w:t xml:space="preserve"> [Which structures or datatypes you imagine to use in your language implementation]</w:t>
       </w:r>
     </w:p>
     <w:p>
@@ -6859,31 +5927,7 @@
           <w:sz w:val="24"/>
           <w:szCs w:val="28"/>
         </w:rPr>
-        <w:t xml:space="preserve">What do you think is going to be </w:t>
-      </w:r>
-      <w:proofErr w:type="gramStart"/>
-      <w:r>
-        <w:rPr>
-          <w:rFonts w:ascii="Arial" w:eastAsia="Arial" w:hAnsi="Arial" w:cs="Arial"/>
-          <w:i/>
-          <w:color w:val="C00000"/>
-          <w:spacing w:val="-2"/>
-          <w:sz w:val="24"/>
-          <w:szCs w:val="28"/>
-        </w:rPr>
-        <w:t>really hard</w:t>
-      </w:r>
-      <w:proofErr w:type="gramEnd"/>
-      <w:r>
-        <w:rPr>
-          <w:rFonts w:ascii="Arial" w:eastAsia="Arial" w:hAnsi="Arial" w:cs="Arial"/>
-          <w:i/>
-          <w:color w:val="C00000"/>
-          <w:spacing w:val="-2"/>
-          <w:sz w:val="24"/>
-          <w:szCs w:val="28"/>
-        </w:rPr>
-        <w:t xml:space="preserve"> about this?  What would be, in your opinion, the hardest part of parsing your own new language?  You don't have to write an essay, a paragraph or two will be fine.</w:t>
+        <w:t>What do you think is going to be really hard about this?  What would be, in your opinion, the hardest part of parsing your own new language?  You don't have to write an essay, a paragraph or two will be fine.</w:t>
       </w:r>
     </w:p>
     <w:p>
@@ -7272,55 +6316,7 @@
           <w:sz w:val="24"/>
           <w:szCs w:val="28"/>
         </w:rPr>
-        <w:t xml:space="preserve">Don’t worry if your new language winds up having </w:t>
-      </w:r>
-      <w:proofErr w:type="gramStart"/>
-      <w:r>
-        <w:rPr>
-          <w:rFonts w:ascii="Arial" w:eastAsia="Arial" w:hAnsi="Arial" w:cs="Arial"/>
-          <w:i/>
-          <w:color w:val="C00000"/>
-          <w:spacing w:val="-2"/>
-          <w:sz w:val="24"/>
-          <w:szCs w:val="28"/>
-        </w:rPr>
-        <w:t>really difficult</w:t>
-      </w:r>
-      <w:proofErr w:type="gramEnd"/>
-      <w:r>
-        <w:rPr>
-          <w:rFonts w:ascii="Arial" w:eastAsia="Arial" w:hAnsi="Arial" w:cs="Arial"/>
-          <w:i/>
-          <w:color w:val="C00000"/>
-          <w:spacing w:val="-2"/>
-          <w:sz w:val="24"/>
-          <w:szCs w:val="28"/>
-        </w:rPr>
-        <w:t xml:space="preserve"> parts.  You'll be allowed to change your language as you go along, </w:t>
-      </w:r>
-      <w:proofErr w:type="gramStart"/>
-      <w:r>
-        <w:rPr>
-          <w:rFonts w:ascii="Arial" w:eastAsia="Arial" w:hAnsi="Arial" w:cs="Arial"/>
-          <w:i/>
-          <w:color w:val="C00000"/>
-          <w:spacing w:val="-2"/>
-          <w:sz w:val="24"/>
-          <w:szCs w:val="28"/>
-        </w:rPr>
-        <w:t>as long as</w:t>
-      </w:r>
-      <w:proofErr w:type="gramEnd"/>
-      <w:r>
-        <w:rPr>
-          <w:rFonts w:ascii="Arial" w:eastAsia="Arial" w:hAnsi="Arial" w:cs="Arial"/>
-          <w:i/>
-          <w:color w:val="C00000"/>
-          <w:spacing w:val="-2"/>
-          <w:sz w:val="24"/>
-          <w:szCs w:val="28"/>
-        </w:rPr>
-        <w:t xml:space="preserve"> you make "patch notes" to explain those changes.  We'll tell you about this later.</w:t>
+        <w:t>Don’t worry if your new language winds up having really difficult parts.  You'll be allowed to change your language as you go along, as long as you make "patch notes" to explain those changes.  We'll tell you about this later.</w:t>
       </w:r>
     </w:p>
     <w:p>

</xml_diff>